<commit_message>
Updated readme and 3D files
</commit_message>
<xml_diff>
--- a/3D_Printer_Files/01 Revisions and settings Air quality SDS011 box.docx
+++ b/3D_Printer_Files/01 Revisions and settings Air quality SDS011 box.docx
@@ -124,160 +124,11 @@
     <w:p>
       <w:pPr>
         <w:pStyle w:val="ListParagraph"/>
-        <w:numPr>
-          <w:ilvl w:val="0"/>
-          <w:numId w:val="1"/>
-        </w:numPr>
-      </w:pPr>
-      <w:r>
-        <w:t>Screw</w:t>
-      </w:r>
-      <w:r>
-        <w:t>s</w:t>
-      </w:r>
-      <w:r>
-        <w:t xml:space="preserve"> 3</w:t>
-      </w:r>
-      <w:r>
-        <w:t xml:space="preserve"> </w:t>
-      </w:r>
-      <w:r>
-        <w:t>x 10</w:t>
-      </w:r>
-      <w:r>
-        <w:t xml:space="preserve"> mm</w:t>
-      </w:r>
-    </w:p>
-    <w:p>
-      <w:pPr>
-        <w:pStyle w:val="ListParagraph"/>
-        <w:numPr>
-          <w:ilvl w:val="0"/>
-          <w:numId w:val="1"/>
-        </w:numPr>
-      </w:pPr>
-      <w:r>
-        <w:t xml:space="preserve">3 x </w:t>
-      </w:r>
-      <w:r>
-        <w:t>Bolts M6 x 50</w:t>
-      </w:r>
-    </w:p>
-    <w:p>
-      <w:pPr>
-        <w:pStyle w:val="ListParagraph"/>
-        <w:numPr>
-          <w:ilvl w:val="0"/>
-          <w:numId w:val="1"/>
-        </w:numPr>
-      </w:pPr>
-      <w:r>
-        <w:t>3 x Lock n</w:t>
-      </w:r>
-      <w:r>
-        <w:t>cftg67y</w:t>
-      </w:r>
-      <w:r>
-        <w:t>uts M6</w:t>
-      </w:r>
-    </w:p>
-    <w:p>
-      <w:pPr>
-        <w:pStyle w:val="ListParagraph"/>
-        <w:numPr>
-          <w:ilvl w:val="0"/>
-          <w:numId w:val="1"/>
-        </w:numPr>
-      </w:pPr>
-      <w:r>
-        <w:t>4 x Bolts M3 x 10</w:t>
-      </w:r>
-    </w:p>
-    <w:p>
-      <w:pPr>
-        <w:pStyle w:val="ListParagraph"/>
-        <w:numPr>
-          <w:ilvl w:val="0"/>
-          <w:numId w:val="1"/>
-        </w:numPr>
-      </w:pPr>
-      <w:r>
-        <w:t xml:space="preserve">4 x </w:t>
-      </w:r>
-      <w:r>
-        <w:t>Nuts M3</w:t>
-      </w:r>
+        <w:ind w:left="360"/>
+      </w:pPr>
     </w:p>
     <w:p/>
     <w:p/>
-    <w:p>
-      <w:pPr>
-        <w:pStyle w:val="Heading1"/>
-      </w:pPr>
-      <w:r>
-        <w:t>Version 0.</w:t>
-      </w:r>
-      <w:r>
-        <w:t>2</w:t>
-      </w:r>
-    </w:p>
-    <w:p>
-      <w:pPr>
-        <w:pStyle w:val="ListParagraph"/>
-        <w:numPr>
-          <w:ilvl w:val="0"/>
-          <w:numId w:val="23"/>
-        </w:numPr>
-      </w:pPr>
-      <w:r>
-        <w:t>Changes which are not implemented yet</w:t>
-      </w:r>
-      <w:r>
-        <w:t>:</w:t>
-      </w:r>
-    </w:p>
-    <w:p>
-      <w:pPr>
-        <w:pStyle w:val="ListParagraph"/>
-        <w:numPr>
-          <w:ilvl w:val="1"/>
-          <w:numId w:val="23"/>
-        </w:numPr>
-        <w:rPr>
-          <w:color w:val="FF0000"/>
-        </w:rPr>
-      </w:pPr>
-      <w:r>
-        <w:rPr>
-          <w:color w:val="FF0000"/>
-        </w:rPr>
-        <w:t xml:space="preserve">LCD or LED display indicating the </w:t>
-      </w:r>
-      <w:r>
-        <w:rPr>
-          <w:color w:val="FF0000"/>
-        </w:rPr>
-        <w:t>2.5 and 10um</w:t>
-      </w:r>
-    </w:p>
-    <w:p>
-      <w:pPr>
-        <w:pStyle w:val="ListParagraph"/>
-        <w:numPr>
-          <w:ilvl w:val="1"/>
-          <w:numId w:val="23"/>
-        </w:numPr>
-        <w:rPr>
-          <w:color w:val="FF0000"/>
-        </w:rPr>
-      </w:pPr>
-      <w:r>
-        <w:rPr>
-          <w:color w:val="FF0000"/>
-        </w:rPr>
-        <w:t>Add humidity and temperature sensors?</w:t>
-      </w:r>
-    </w:p>
     <w:p>
       <w:pPr>
         <w:pStyle w:val="Heading1"/>

</xml_diff>

<commit_message>
Made small 3D modifications and added pictures
</commit_message>
<xml_diff>
--- a/3D_Printer_Files/01 Revisions and settings Air quality SDS011 box.docx
+++ b/3D_Printer_Files/01 Revisions and settings Air quality SDS011 box.docx
@@ -128,7 +128,64 @@
       </w:pPr>
     </w:p>
     <w:p/>
-    <w:p/>
+    <w:p>
+      <w:pPr>
+        <w:pStyle w:val="Heading1"/>
+      </w:pPr>
+      <w:r>
+        <w:t>Version 0.</w:t>
+      </w:r>
+      <w:r>
+        <w:t>2</w:t>
+      </w:r>
+    </w:p>
+    <w:p>
+      <w:r>
+        <w:t>12-11-2021</w:t>
+      </w:r>
+    </w:p>
+    <w:p>
+      <w:pPr>
+        <w:pStyle w:val="ListParagraph"/>
+        <w:numPr>
+          <w:ilvl w:val="0"/>
+          <w:numId w:val="23"/>
+        </w:numPr>
+      </w:pPr>
+      <w:r>
+        <w:t>Shortened the width of the side parts with 0.2mm for a better fit</w:t>
+      </w:r>
+    </w:p>
+    <w:p>
+      <w:pPr>
+        <w:pStyle w:val="ListParagraph"/>
+        <w:numPr>
+          <w:ilvl w:val="0"/>
+          <w:numId w:val="23"/>
+        </w:numPr>
+      </w:pPr>
+      <w:r>
+        <w:t xml:space="preserve">Reduced the width of the </w:t>
+      </w:r>
+      <w:r>
+        <w:t>LCD gap in the front for a better fit</w:t>
+      </w:r>
+    </w:p>
+    <w:p>
+      <w:pPr>
+        <w:pStyle w:val="ListParagraph"/>
+        <w:numPr>
+          <w:ilvl w:val="0"/>
+          <w:numId w:val="23"/>
+        </w:numPr>
+      </w:pPr>
+      <w:r>
+        <w:t xml:space="preserve">Reduced the holes for the screws holding the </w:t>
+      </w:r>
+      <w:r>
+        <w:t>SDS011 to fit 3mm screws</w:t>
+      </w:r>
+    </w:p>
     <w:p>
       <w:pPr>
         <w:pStyle w:val="Heading1"/>

</xml_diff>